<commit_message>
Actualizo menú móvil centrado y mejoras visuales
</commit_message>
<xml_diff>
--- a/Cristian_Betancourt_CV.docx
+++ b/Cristian_Betancourt_CV.docx
@@ -53,19 +53,7 @@
         <w:rPr>
           <w:lang w:val="es-CO"/>
         </w:rPr>
-        <w:t>|</w:t>
-      </w:r>
-      <w:r>
-        <w:rPr>
-          <w:lang w:val="es-CO"/>
-        </w:rPr>
-        <w:t xml:space="preserve"> </w:t>
-      </w:r>
-      <w:r>
-        <w:rPr>
-          <w:lang w:val="es-CO"/>
-        </w:rPr>
-        <w:t>cb3013905@gmail.com</w:t>
+        <w:t>| cb3013905@gmail.com</w:t>
       </w:r>
       <w:r>
         <w:rPr>
@@ -113,7 +101,33 @@
       </w:hyperlink>
     </w:p>
     <w:p>
+      <w:proofErr w:type="spellStart"/>
       <w:r>
+        <w:t>Portafolio</w:t>
+      </w:r>
+      <w:proofErr w:type="spellEnd"/>
+      <w:r>
+        <w:t xml:space="preserve">: </w:t>
+      </w:r>
+      <w:hyperlink r:id="rId8" w:history="1">
+        <w:r>
+          <w:rPr>
+            <w:rStyle w:val="Hipervnculo"/>
+          </w:rPr>
+          <w:t>https://cristian6513.github.io/Portafolio/</w:t>
+        </w:r>
+      </w:hyperlink>
+    </w:p>
+    <w:p>
+      <w:pPr>
+        <w:rPr>
+          <w:lang w:val="es-CO"/>
+        </w:rPr>
+      </w:pPr>
+      <w:r>
+        <w:rPr>
+          <w:lang w:val="es-CO"/>
+        </w:rPr>
         <w:t>―――――――――――――――――――――――――――――――――――――――</w:t>
       </w:r>
     </w:p>
@@ -418,7 +432,35 @@
         <w:rPr>
           <w:lang w:val="es-CO"/>
         </w:rPr>
-        <w:t xml:space="preserve"> | Técnico de Soporte TI | Septiembre 2023 – Abril 2025</w:t>
+        <w:t xml:space="preserve"> | Técnico de Soporte TI | </w:t>
+      </w:r>
+      <w:proofErr w:type="gramStart"/>
+      <w:r>
+        <w:rPr>
+          <w:lang w:val="es-CO"/>
+        </w:rPr>
+        <w:t>Septiembre</w:t>
+      </w:r>
+      <w:proofErr w:type="gramEnd"/>
+      <w:r>
+        <w:rPr>
+          <w:lang w:val="es-CO"/>
+        </w:rPr>
+        <w:t xml:space="preserve"> 2023 – </w:t>
+      </w:r>
+      <w:proofErr w:type="gramStart"/>
+      <w:r>
+        <w:rPr>
+          <w:lang w:val="es-CO"/>
+        </w:rPr>
+        <w:t>Abril</w:t>
+      </w:r>
+      <w:proofErr w:type="gramEnd"/>
+      <w:r>
+        <w:rPr>
+          <w:lang w:val="es-CO"/>
+        </w:rPr>
+        <w:t xml:space="preserve"> 2025</w:t>
       </w:r>
     </w:p>
     <w:p>
@@ -469,6 +511,7 @@
         <w:rPr>
           <w:lang w:val="es-CO"/>
         </w:rPr>
+        <w:lastRenderedPageBreak/>
         <w:t>• Implementación de base de conocimientos para mejorar resolución de incidencias</w:t>
       </w:r>
     </w:p>
@@ -483,7 +526,6 @@
         <w:rPr>
           <w:lang w:val="es-CO"/>
         </w:rPr>
-        <w:lastRenderedPageBreak/>
         <w:t>Infotrans</w:t>
       </w:r>
       <w:proofErr w:type="spellEnd"/>
@@ -491,7 +533,35 @@
         <w:rPr>
           <w:lang w:val="es-CO"/>
         </w:rPr>
-        <w:t xml:space="preserve"> | Técnico de Soporte TI | Diciembre 2022 – Marzo 2023</w:t>
+        <w:t xml:space="preserve"> | Técnico de Soporte TI | </w:t>
+      </w:r>
+      <w:proofErr w:type="gramStart"/>
+      <w:r>
+        <w:rPr>
+          <w:lang w:val="es-CO"/>
+        </w:rPr>
+        <w:t>Diciembre</w:t>
+      </w:r>
+      <w:proofErr w:type="gramEnd"/>
+      <w:r>
+        <w:rPr>
+          <w:lang w:val="es-CO"/>
+        </w:rPr>
+        <w:t xml:space="preserve"> 2022 – </w:t>
+      </w:r>
+      <w:proofErr w:type="gramStart"/>
+      <w:r>
+        <w:rPr>
+          <w:lang w:val="es-CO"/>
+        </w:rPr>
+        <w:t>Marzo</w:t>
+      </w:r>
+      <w:proofErr w:type="gramEnd"/>
+      <w:r>
+        <w:rPr>
+          <w:lang w:val="es-CO"/>
+        </w:rPr>
+        <w:t xml:space="preserve"> 2023</w:t>
       </w:r>
     </w:p>
     <w:p>
@@ -538,7 +608,35 @@
         <w:rPr>
           <w:lang w:val="es-CO"/>
         </w:rPr>
-        <w:t xml:space="preserve"> S.A.S | Técnico de Soporte TI | Enero 2022 – Octubre 2022</w:t>
+        <w:t xml:space="preserve"> S.A.S | Técnico de Soporte TI | </w:t>
+      </w:r>
+      <w:proofErr w:type="gramStart"/>
+      <w:r>
+        <w:rPr>
+          <w:lang w:val="es-CO"/>
+        </w:rPr>
+        <w:t>Enero</w:t>
+      </w:r>
+      <w:proofErr w:type="gramEnd"/>
+      <w:r>
+        <w:rPr>
+          <w:lang w:val="es-CO"/>
+        </w:rPr>
+        <w:t xml:space="preserve"> 2022 – </w:t>
+      </w:r>
+      <w:proofErr w:type="gramStart"/>
+      <w:r>
+        <w:rPr>
+          <w:lang w:val="es-CO"/>
+        </w:rPr>
+        <w:t>Octubre</w:t>
+      </w:r>
+      <w:proofErr w:type="gramEnd"/>
+      <w:r>
+        <w:rPr>
+          <w:lang w:val="es-CO"/>
+        </w:rPr>
+        <w:t xml:space="preserve"> 2022</w:t>
       </w:r>
     </w:p>
     <w:p>
@@ -898,13 +996,6 @@
         </w:rPr>
         <w:t>https://github.com/cristian6513/PATISAZON</w:t>
       </w:r>
-    </w:p>
-    <w:p>
-      <w:pPr>
-        <w:rPr>
-          <w:lang w:val="es-CO"/>
-        </w:rPr>
-      </w:pPr>
     </w:p>
     <w:p>
       <w:pPr>
@@ -2486,6 +2577,7 @@
   <w:style w:type="character" w:default="1" w:styleId="Fuentedeprrafopredeter">
     <w:name w:val="Default Paragraph Font"/>
     <w:uiPriority w:val="1"/>
+    <w:semiHidden/>
     <w:unhideWhenUsed/>
   </w:style>
   <w:style w:type="table" w:default="1" w:styleId="Tablanormal">

</xml_diff>

<commit_message>
Actualizo portafolio con nuevos proyectos
</commit_message>
<xml_diff>
--- a/Cristian_Betancourt_CV.docx
+++ b/Cristian_Betancourt_CV.docx
@@ -47,88 +47,30 @@
         <w:rPr>
           <w:lang w:val="es-CO"/>
         </w:rPr>
-        <w:t xml:space="preserve">Bogotá, Colombia|+57 3228650133 </w:t>
+        <w:t>Bogotá, Colombia | +57 3228650133 | cb3013905@gmail.com</w:t>
       </w:r>
+    </w:p>
+    <w:p>
+      <w:pPr>
+        <w:rPr>
+          <w:lang w:val="es-CO"/>
+        </w:rPr>
+      </w:pPr>
       <w:r>
         <w:rPr>
           <w:lang w:val="es-CO"/>
         </w:rPr>
-        <w:t>| cb3013905@gmail.com</w:t>
-      </w:r>
-      <w:r>
-        <w:rPr>
-          <w:lang w:val="es-CO"/>
-        </w:rPr>
-        <w:t xml:space="preserve"> </w:t>
-      </w:r>
-      <w:r>
-        <w:rPr>
-          <w:lang w:val="es-CO"/>
-        </w:rPr>
-        <w:t>|</w:t>
-      </w:r>
-      <w:r>
-        <w:rPr>
-          <w:lang w:val="es-CO"/>
-        </w:rPr>
-        <w:t xml:space="preserve"> </w:t>
+        <w:t>LinkedIn: https://www.linkedin.com/in/cristian-betancourt-barbosa-cjbb13/</w:t>
       </w:r>
     </w:p>
     <w:p>
       <w:r>
-        <w:t xml:space="preserve">LinkedIn: </w:t>
+        <w:t>GitHub: https://github.com/cristian6513</w:t>
       </w:r>
-      <w:hyperlink r:id="rId6" w:history="1">
-        <w:r>
-          <w:rPr>
-            <w:rStyle w:val="Hipervnculo"/>
-          </w:rPr>
-          <w:t>https://www.linkedin.com/in/cristian-betancourt-barbosa-cjbb13/</w:t>
-        </w:r>
-      </w:hyperlink>
     </w:p>
     <w:p>
       <w:r>
-        <w:t xml:space="preserve">GitHub: </w:t>
-      </w:r>
-      <w:hyperlink r:id="rId7" w:history="1">
-        <w:r>
-          <w:rPr>
-            <w:rStyle w:val="Hipervnculo"/>
-          </w:rPr>
-          <w:t>https://github.com/cristian6513</w:t>
-        </w:r>
-      </w:hyperlink>
-    </w:p>
-    <w:p>
-      <w:proofErr w:type="spellStart"/>
-      <w:r>
-        <w:t>Portafolio</w:t>
-      </w:r>
-      <w:proofErr w:type="spellEnd"/>
-      <w:r>
-        <w:t xml:space="preserve">: </w:t>
-      </w:r>
-      <w:hyperlink r:id="rId8" w:history="1">
-        <w:r>
-          <w:rPr>
-            <w:rStyle w:val="Hipervnculo"/>
-          </w:rPr>
-          <w:t>https://cristian6513.github.io/Portafolio/</w:t>
-        </w:r>
-      </w:hyperlink>
-    </w:p>
-    <w:p>
-      <w:pPr>
-        <w:rPr>
-          <w:lang w:val="es-CO"/>
-        </w:rPr>
-      </w:pPr>
-      <w:r>
-        <w:rPr>
-          <w:lang w:val="es-CO"/>
-        </w:rPr>
-        <w:t>―――――――――――――――――――――――――――――――――――――――</w:t>
+        <w:t>Portafolio: https://cristian6513.github.io/Portafolio/</w:t>
       </w:r>
     </w:p>
     <w:p>
@@ -155,21 +97,21 @@
         <w:rPr>
           <w:lang w:val="es-CO"/>
         </w:rPr>
-        <w:t xml:space="preserve">Desarrollador de Software Junior con una especialización emergente en Inteligencia Artificial y Desarrollo </w:t>
+        <w:t xml:space="preserve">Desarrollador de Software Junior con experiencia práctica en </w:t>
       </w:r>
       <w:proofErr w:type="spellStart"/>
       <w:r>
         <w:rPr>
           <w:lang w:val="es-CO"/>
         </w:rPr>
-        <w:t>Backend</w:t>
+        <w:t>backend</w:t>
       </w:r>
       <w:proofErr w:type="spellEnd"/>
       <w:r>
         <w:rPr>
           <w:lang w:val="es-CO"/>
         </w:rPr>
-        <w:t xml:space="preserve">. Mi experiencia en Soporte TI me ha dado una base sólida en sistemas e infraestructura, la cual ahora combino con mi capacidad para construir soluciones completas, desde </w:t>
+        <w:t xml:space="preserve"> e inteligencia artificial aplicada. He desarrollado </w:t>
       </w:r>
       <w:proofErr w:type="spellStart"/>
       <w:r>
@@ -197,7 +139,21 @@
         <w:rPr>
           <w:lang w:val="es-CO"/>
         </w:rPr>
-        <w:t xml:space="preserve"> con </w:t>
+        <w:t xml:space="preserve">, </w:t>
+      </w:r>
+      <w:proofErr w:type="spellStart"/>
+      <w:r>
+        <w:rPr>
+          <w:lang w:val="es-CO"/>
+        </w:rPr>
+        <w:t>dashboards</w:t>
+      </w:r>
+      <w:proofErr w:type="spellEnd"/>
+      <w:r>
+        <w:rPr>
+          <w:lang w:val="es-CO"/>
+        </w:rPr>
+        <w:t xml:space="preserve"> interactivos y sistemas de automatización de datos usando tecnologías como </w:t>
       </w:r>
       <w:proofErr w:type="spellStart"/>
       <w:r>
@@ -211,35 +167,7 @@
         <w:rPr>
           <w:lang w:val="es-CO"/>
         </w:rPr>
-        <w:t xml:space="preserve"> y Python, hasta aplicaciones web full-</w:t>
-      </w:r>
-      <w:proofErr w:type="spellStart"/>
-      <w:r>
-        <w:rPr>
-          <w:lang w:val="es-CO"/>
-        </w:rPr>
-        <w:t>stack</w:t>
-      </w:r>
-      <w:proofErr w:type="spellEnd"/>
-      <w:r>
-        <w:rPr>
-          <w:lang w:val="es-CO"/>
-        </w:rPr>
-        <w:t xml:space="preserve"> con C# y .NET. Mi portafolio demuestra experiencia práctica en la creación de </w:t>
-      </w:r>
-      <w:proofErr w:type="spellStart"/>
-      <w:r>
-        <w:rPr>
-          <w:lang w:val="es-CO"/>
-        </w:rPr>
-        <w:t>dashboards</w:t>
-      </w:r>
-      <w:proofErr w:type="spellEnd"/>
-      <w:r>
-        <w:rPr>
-          <w:lang w:val="es-CO"/>
-        </w:rPr>
-        <w:t xml:space="preserve"> interactivos, automatización de flujos de datos y la integración de modelos de IA. Busco activamente unirme a un equipo donde pueda contribuir al desarrollo de productos tecnológicos robustos y escalables.</w:t>
+        <w:t>, ASP.NET MVC y herramientas de NLP. Con base sólida en soporte técnico e infraestructura TI, aporto soluciones escalables y seguras, combinando buenas prácticas de programación con visión de producto. Busco integrarme a equipos de desarrollo donde pueda aportar valor con código limpio, soluciones automatizadas y pensamiento analítico.</w:t>
       </w:r>
     </w:p>
     <w:p>
@@ -262,41 +190,65 @@
           <w:lang w:val="es-CO"/>
         </w:rPr>
       </w:pPr>
+      <w:proofErr w:type="spellStart"/>
       <w:r>
         <w:rPr>
           <w:lang w:val="es-CO"/>
         </w:rPr>
-        <w:t xml:space="preserve">• </w:t>
+        <w:t>Backend</w:t>
       </w:r>
+      <w:proofErr w:type="spellEnd"/>
       <w:r>
         <w:rPr>
           <w:lang w:val="es-CO"/>
         </w:rPr>
-        <w:t>Lenguajes: Python (Avanzado), C#, SQL</w:t>
+        <w:t xml:space="preserve"> &amp; Web: </w:t>
+      </w:r>
+      <w:proofErr w:type="spellStart"/>
+      <w:r>
+        <w:rPr>
+          <w:lang w:val="es-CO"/>
+        </w:rPr>
+        <w:t>Flask</w:t>
+      </w:r>
+      <w:proofErr w:type="spellEnd"/>
+      <w:r>
+        <w:rPr>
+          <w:lang w:val="es-CO"/>
+        </w:rPr>
+        <w:t xml:space="preserve">, ASP.NET MVC, </w:t>
+      </w:r>
+      <w:proofErr w:type="spellStart"/>
+      <w:r>
+        <w:rPr>
+          <w:lang w:val="es-CO"/>
+        </w:rPr>
+        <w:t>FastAPI</w:t>
+      </w:r>
+      <w:proofErr w:type="spellEnd"/>
+      <w:r>
+        <w:rPr>
+          <w:lang w:val="es-CO"/>
+        </w:rPr>
+        <w:t xml:space="preserve"> (Básico), HTML5, CSS3, JavaScript</w:t>
+      </w:r>
+    </w:p>
+    <w:p>
+      <w:pPr>
+        <w:rPr>
+          <w:lang w:val="es-CO"/>
+        </w:rPr>
+      </w:pPr>
+      <w:r>
+        <w:rPr>
+          <w:lang w:val="es-CO"/>
+        </w:rPr>
+        <w:t>Lenguajes: Python (Intermedio), C# (Intermedio), SQL (Intermedio)</w:t>
       </w:r>
     </w:p>
     <w:p>
       <w:r>
-        <w:t xml:space="preserve">• </w:t>
-      </w:r>
-      <w:r>
-        <w:t xml:space="preserve">Backend &amp; Web: Flask, ASP.NET MVC, </w:t>
-      </w:r>
-      <w:proofErr w:type="spellStart"/>
-      <w:r>
-        <w:t>FastAPI</w:t>
-      </w:r>
-      <w:proofErr w:type="spellEnd"/>
-      <w:r>
-        <w:t xml:space="preserve"> (</w:t>
-      </w:r>
-      <w:proofErr w:type="spellStart"/>
-      <w:r>
-        <w:t>Básico</w:t>
-      </w:r>
-      <w:proofErr w:type="spellEnd"/>
-      <w:r>
-        <w:t>), HTML5, CSS3, JavaScript</w:t>
+        <w:t>IA &amp; Data Science: Pandas, Numpy, Scikit-learn, Matplotlib, TextBlob</w:t>
       </w:r>
     </w:p>
     <w:p>
@@ -309,53 +261,34 @@
         <w:rPr>
           <w:lang w:val="es-CO"/>
         </w:rPr>
-        <w:t xml:space="preserve">• </w:t>
-      </w:r>
-      <w:r>
-        <w:rPr>
-          <w:lang w:val="es-CO"/>
-        </w:rPr>
         <w:t>Bases de Datos: MySQL, Microsoft SQL Server</w:t>
       </w:r>
     </w:p>
     <w:p>
+      <w:pPr>
+        <w:rPr>
+          <w:lang w:val="es-CO"/>
+        </w:rPr>
+      </w:pPr>
       <w:r>
-        <w:t xml:space="preserve">• </w:t>
-      </w:r>
-      <w:r>
-        <w:t xml:space="preserve">IA &amp; Data Science: Pandas, </w:t>
+        <w:rPr>
+          <w:lang w:val="es-CO"/>
+        </w:rPr>
+        <w:t xml:space="preserve">Herramientas y Conceptos: Git, GitHub, Visual Studio </w:t>
       </w:r>
       <w:proofErr w:type="spellStart"/>
       <w:r>
-        <w:t>Numpy</w:t>
+        <w:rPr>
+          <w:lang w:val="es-CO"/>
+        </w:rPr>
+        <w:t>Code</w:t>
       </w:r>
       <w:proofErr w:type="spellEnd"/>
       <w:r>
-        <w:t xml:space="preserve">, Scikit-learn, Matplotlib, </w:t>
-      </w:r>
-      <w:proofErr w:type="spellStart"/>
-      <w:r>
-        <w:t>TextBlob</w:t>
-      </w:r>
-      <w:proofErr w:type="spellEnd"/>
-    </w:p>
-    <w:p>
-      <w:pPr>
-        <w:rPr>
-          <w:lang w:val="es-CO"/>
-        </w:rPr>
-      </w:pPr>
-      <w:r>
-        <w:rPr>
-          <w:lang w:val="es-CO"/>
-        </w:rPr>
-        <w:t xml:space="preserve">• </w:t>
-      </w:r>
-      <w:r>
-        <w:rPr>
-          <w:lang w:val="es-CO"/>
-        </w:rPr>
-        <w:t xml:space="preserve">Herramientas y Conceptos: Git, GitHub, Desarrollo de </w:t>
+        <w:rPr>
+          <w:lang w:val="es-CO"/>
+        </w:rPr>
+        <w:t xml:space="preserve">, GLPI, Desarrollo de </w:t>
       </w:r>
       <w:proofErr w:type="spellStart"/>
       <w:r>
@@ -383,16 +316,8 @@
         <w:rPr>
           <w:lang w:val="es-CO"/>
         </w:rPr>
-        <w:t xml:space="preserve">, Automatización, GLPI, Visual Studio </w:t>
+        <w:t>, Automatización</w:t>
       </w:r>
-      <w:proofErr w:type="spellStart"/>
-      <w:r>
-        <w:rPr>
-          <w:lang w:val="es-CO"/>
-        </w:rPr>
-        <w:t>Code</w:t>
-      </w:r>
-      <w:proofErr w:type="spellEnd"/>
     </w:p>
     <w:p>
       <w:pPr>
@@ -432,39 +357,22 @@
         <w:rPr>
           <w:lang w:val="es-CO"/>
         </w:rPr>
-        <w:t xml:space="preserve"> | Técnico de Soporte TI | </w:t>
+        <w:t xml:space="preserve"> – Técnico de Soporte TI</w:t>
       </w:r>
-      <w:proofErr w:type="gramStart"/>
+    </w:p>
+    <w:p>
+      <w:proofErr w:type="spellStart"/>
       <w:r>
-        <w:rPr>
-          <w:lang w:val="es-CO"/>
-        </w:rPr>
         <w:t>Septiembre</w:t>
       </w:r>
-      <w:proofErr w:type="gramEnd"/>
+      <w:proofErr w:type="spellEnd"/>
       <w:r>
-        <w:rPr>
-          <w:lang w:val="es-CO"/>
-        </w:rPr>
-        <w:t xml:space="preserve"> 2023 – </w:t>
-      </w:r>
-      <w:proofErr w:type="gramStart"/>
-      <w:r>
-        <w:rPr>
-          <w:lang w:val="es-CO"/>
-        </w:rPr>
-        <w:t>Abril</w:t>
-      </w:r>
-      <w:proofErr w:type="gramEnd"/>
-      <w:r>
-        <w:rPr>
-          <w:lang w:val="es-CO"/>
-        </w:rPr>
-        <w:t xml:space="preserve"> 2025</w:t>
+        <w:t xml:space="preserve"> 2023 – Abril 2025</w:t>
       </w:r>
     </w:p>
     <w:p>
       <w:pPr>
+        <w:pStyle w:val="Listaconvietas"/>
         <w:rPr>
           <w:lang w:val="es-CO"/>
         </w:rPr>
@@ -473,23 +381,12 @@
         <w:rPr>
           <w:lang w:val="es-CO"/>
         </w:rPr>
-        <w:t xml:space="preserve">• Automatización de </w:t>
-      </w:r>
-      <w:r>
-        <w:rPr>
-          <w:lang w:val="es-CO"/>
-        </w:rPr>
-        <w:t>informes para el cliente</w:t>
-      </w:r>
-      <w:r>
-        <w:rPr>
-          <w:lang w:val="es-CO"/>
-        </w:rPr>
-        <w:t>, reduciendo tiempos manuales</w:t>
+        <w:t>Desarrollé scripts para la automatización de informes, reduciendo el tiempo de procesamiento en un 50% y mejorando la calidad del análisis entregado.</w:t>
       </w:r>
     </w:p>
     <w:p>
       <w:pPr>
+        <w:pStyle w:val="Listaconvietas"/>
         <w:rPr>
           <w:lang w:val="es-CO"/>
         </w:rPr>
@@ -498,11 +395,12 @@
         <w:rPr>
           <w:lang w:val="es-CO"/>
         </w:rPr>
-        <w:t>• Alistamiento de más de 5000 equipos bajo estándares de seguridad corporativos</w:t>
+        <w:t>Alisté más de 5,000 equipos bajo estándares de seguridad corporativos, optimizando tiempos de entrega y asegurando la integridad del sistema.</w:t>
       </w:r>
     </w:p>
     <w:p>
       <w:pPr>
+        <w:pStyle w:val="Listaconvietas"/>
         <w:rPr>
           <w:lang w:val="es-CO"/>
         </w:rPr>
@@ -512,7 +410,7 @@
           <w:lang w:val="es-CO"/>
         </w:rPr>
         <w:lastRenderedPageBreak/>
-        <w:t>• Implementación de base de conocimientos para mejorar resolución de incidencias</w:t>
+        <w:t>Implementé una base de conocimientos que redujo en un 20% los tickets sobre problemas recurrentes, liberando tiempo para incidencias más complejas.</w:t>
       </w:r>
     </w:p>
     <w:p>
@@ -533,21 +431,20 @@
         <w:rPr>
           <w:lang w:val="es-CO"/>
         </w:rPr>
-        <w:t xml:space="preserve"> | Técnico de Soporte TI | </w:t>
+        <w:t xml:space="preserve"> – Técnico de Soporte TI</w:t>
       </w:r>
-      <w:proofErr w:type="gramStart"/>
+    </w:p>
+    <w:p>
+      <w:pPr>
+        <w:rPr>
+          <w:lang w:val="es-CO"/>
+        </w:rPr>
+      </w:pPr>
       <w:r>
         <w:rPr>
           <w:lang w:val="es-CO"/>
         </w:rPr>
-        <w:t>Diciembre</w:t>
-      </w:r>
-      <w:proofErr w:type="gramEnd"/>
-      <w:r>
-        <w:rPr>
-          <w:lang w:val="es-CO"/>
-        </w:rPr>
-        <w:t xml:space="preserve"> 2022 – </w:t>
+        <w:t xml:space="preserve">Diciembre 2022 – </w:t>
       </w:r>
       <w:proofErr w:type="gramStart"/>
       <w:r>
@@ -566,6 +463,7 @@
     </w:p>
     <w:p>
       <w:pPr>
+        <w:pStyle w:val="Listaconvietas"/>
         <w:rPr>
           <w:lang w:val="es-CO"/>
         </w:rPr>
@@ -574,11 +472,12 @@
         <w:rPr>
           <w:lang w:val="es-CO"/>
         </w:rPr>
-        <w:t>• Despliegue de imágenes personalizadas para más de 300 equipos Lenovo</w:t>
+        <w:t>Desplegué imágenes personalizadas para más de 300 equipos Lenovo, reduciendo el tiempo promedio de instalación en un 40%.</w:t>
       </w:r>
     </w:p>
     <w:p>
       <w:pPr>
+        <w:pStyle w:val="Listaconvietas"/>
         <w:rPr>
           <w:lang w:val="es-CO"/>
         </w:rPr>
@@ -587,7 +486,7 @@
         <w:rPr>
           <w:lang w:val="es-CO"/>
         </w:rPr>
-        <w:t>• Coordinación con proveedores para gestión eficiente de garantías</w:t>
+        <w:t>Gestioné la logística de garantías con proveedores, asegurando un tiempo de recambio de equipos inferior a 48 horas y reduciendo la inactividad del usuario final.</w:t>
       </w:r>
     </w:p>
     <w:p>
@@ -608,39 +507,30 @@
         <w:rPr>
           <w:lang w:val="es-CO"/>
         </w:rPr>
-        <w:t xml:space="preserve"> S.A.S | Técnico de Soporte TI | </w:t>
+        <w:t xml:space="preserve"> S.A.S – Técnico de Soporte TI</w:t>
       </w:r>
-      <w:proofErr w:type="gramStart"/>
+    </w:p>
+    <w:p>
+      <w:proofErr w:type="spellStart"/>
       <w:r>
-        <w:rPr>
-          <w:lang w:val="es-CO"/>
-        </w:rPr>
         <w:t>Enero</w:t>
       </w:r>
-      <w:proofErr w:type="gramEnd"/>
+      <w:proofErr w:type="spellEnd"/>
       <w:r>
-        <w:rPr>
-          <w:lang w:val="es-CO"/>
-        </w:rPr>
         <w:t xml:space="preserve"> 2022 – </w:t>
       </w:r>
-      <w:proofErr w:type="gramStart"/>
+      <w:proofErr w:type="spellStart"/>
       <w:r>
-        <w:rPr>
-          <w:lang w:val="es-CO"/>
-        </w:rPr>
         <w:t>Octubre</w:t>
       </w:r>
-      <w:proofErr w:type="gramEnd"/>
+      <w:proofErr w:type="spellEnd"/>
       <w:r>
-        <w:rPr>
-          <w:lang w:val="es-CO"/>
-        </w:rPr>
         <w:t xml:space="preserve"> 2022</w:t>
       </w:r>
     </w:p>
     <w:p>
       <w:pPr>
+        <w:pStyle w:val="Listaconvietas"/>
         <w:rPr>
           <w:lang w:val="es-CO"/>
         </w:rPr>
@@ -649,11 +539,12 @@
         <w:rPr>
           <w:lang w:val="es-CO"/>
         </w:rPr>
-        <w:t>• Implementación de GLPI en Windows Server para gestión de tickets</w:t>
+        <w:t>Lideré la implementación de GLPI en Windows Server, centralizando la gestión de tickets y mejorando el seguimiento de incidencias en un 100%.</w:t>
       </w:r>
     </w:p>
     <w:p>
       <w:pPr>
+        <w:pStyle w:val="Listaconvietas"/>
         <w:rPr>
           <w:lang w:val="es-CO"/>
         </w:rPr>
@@ -662,7 +553,7 @@
         <w:rPr>
           <w:lang w:val="es-CO"/>
         </w:rPr>
-        <w:t>• Soporte técnico a más de 200 usuarios en entornos corporativos</w:t>
+        <w:t>Brindé soporte técnico a más de 200 usuarios, resolviendo incidentes en primer nivel con una tasa de satisfacción superior al 90%.</w:t>
       </w:r>
     </w:p>
     <w:p>
@@ -716,6 +607,7 @@
     </w:p>
     <w:p>
       <w:pPr>
+        <w:pStyle w:val="Listaconvietas"/>
         <w:rPr>
           <w:lang w:val="es-CO"/>
         </w:rPr>
@@ -724,13 +616,244 @@
         <w:rPr>
           <w:lang w:val="es-CO"/>
         </w:rPr>
-        <w:t xml:space="preserve">• </w:t>
+        <w:t>Aplicación web para recolección y análisis de noticias tecnológicas mediante inteligencia artificial.</w:t>
       </w:r>
+    </w:p>
+    <w:p>
+      <w:pPr>
+        <w:pStyle w:val="Listaconvietas"/>
+        <w:rPr>
+          <w:lang w:val="es-CO"/>
+        </w:rPr>
+      </w:pPr>
       <w:r>
         <w:rPr>
           <w:lang w:val="es-CO"/>
         </w:rPr>
-        <w:t xml:space="preserve">Desarrollo de una aplicación web con </w:t>
+        <w:t xml:space="preserve">Automatiza </w:t>
+      </w:r>
+      <w:proofErr w:type="spellStart"/>
+      <w:r>
+        <w:rPr>
+          <w:lang w:val="es-CO"/>
+        </w:rPr>
+        <w:t>scraping</w:t>
+      </w:r>
+      <w:proofErr w:type="spellEnd"/>
+      <w:r>
+        <w:rPr>
+          <w:lang w:val="es-CO"/>
+        </w:rPr>
+        <w:t xml:space="preserve"> y consumo de </w:t>
+      </w:r>
+      <w:proofErr w:type="spellStart"/>
+      <w:r>
+        <w:rPr>
+          <w:lang w:val="es-CO"/>
+        </w:rPr>
+        <w:t>APIs</w:t>
+      </w:r>
+      <w:proofErr w:type="spellEnd"/>
+      <w:r>
+        <w:rPr>
+          <w:lang w:val="es-CO"/>
+        </w:rPr>
+        <w:t xml:space="preserve"> (</w:t>
+      </w:r>
+      <w:proofErr w:type="spellStart"/>
+      <w:r>
+        <w:rPr>
+          <w:lang w:val="es-CO"/>
+        </w:rPr>
+        <w:t>NewsAPI</w:t>
+      </w:r>
+      <w:proofErr w:type="spellEnd"/>
+      <w:r>
+        <w:rPr>
+          <w:lang w:val="es-CO"/>
+        </w:rPr>
+        <w:t>) para obtener titulares tecnológicos.</w:t>
+      </w:r>
+    </w:p>
+    <w:p>
+      <w:pPr>
+        <w:pStyle w:val="Listaconvietas"/>
+        <w:rPr>
+          <w:lang w:val="es-CO"/>
+        </w:rPr>
+      </w:pPr>
+      <w:r>
+        <w:rPr>
+          <w:lang w:val="es-CO"/>
+        </w:rPr>
+        <w:t xml:space="preserve">Analiza el sentimiento (positivo/negativo/neutro) con </w:t>
+      </w:r>
+      <w:proofErr w:type="spellStart"/>
+      <w:r>
+        <w:rPr>
+          <w:lang w:val="es-CO"/>
+        </w:rPr>
+        <w:t>TextBlob</w:t>
+      </w:r>
+      <w:proofErr w:type="spellEnd"/>
+      <w:r>
+        <w:rPr>
+          <w:lang w:val="es-CO"/>
+        </w:rPr>
+        <w:t xml:space="preserve"> y visualiza los datos en un </w:t>
+      </w:r>
+      <w:proofErr w:type="spellStart"/>
+      <w:r>
+        <w:rPr>
+          <w:lang w:val="es-CO"/>
+        </w:rPr>
+        <w:t>dashboard</w:t>
+      </w:r>
+      <w:proofErr w:type="spellEnd"/>
+      <w:r>
+        <w:rPr>
+          <w:lang w:val="es-CO"/>
+        </w:rPr>
+        <w:t xml:space="preserve"> interactivo.</w:t>
+      </w:r>
+    </w:p>
+    <w:p>
+      <w:pPr>
+        <w:pStyle w:val="Listaconvietas"/>
+        <w:rPr>
+          <w:lang w:val="es-CO"/>
+        </w:rPr>
+      </w:pPr>
+      <w:r>
+        <w:rPr>
+          <w:lang w:val="es-CO"/>
+        </w:rPr>
+        <w:t>Arquitectura modular y orientada a producción, con funcionalidades CRUD.</w:t>
+      </w:r>
+    </w:p>
+    <w:p>
+      <w:pPr>
+        <w:pStyle w:val="Listaconvietas"/>
+        <w:rPr>
+          <w:lang w:val="es-CO"/>
+        </w:rPr>
+      </w:pPr>
+      <w:r>
+        <w:rPr>
+          <w:lang w:val="es-CO"/>
+        </w:rPr>
+        <w:t>Repositorio: https://github.com/cristian6513/tech-sentiment-dashboard</w:t>
+      </w:r>
+    </w:p>
+    <w:p>
+      <w:pPr>
+        <w:pStyle w:val="Listaconvietas"/>
+      </w:pPr>
+      <w:proofErr w:type="spellStart"/>
+      <w:r>
+        <w:t>Tecnologías</w:t>
+      </w:r>
+      <w:proofErr w:type="spellEnd"/>
+      <w:r>
+        <w:t>: Python, Flask, MySQL, TextBlob, BeautifulSoup4, Bootstrap, HTML5, CSS3, JavaScript.</w:t>
+      </w:r>
+    </w:p>
+    <w:p>
+      <w:pPr>
+        <w:pStyle w:val="Listaconvietas"/>
+        <w:numPr>
+          <w:ilvl w:val="0"/>
+          <w:numId w:val="0"/>
+        </w:numPr>
+        <w:ind w:left="360"/>
+      </w:pPr>
+    </w:p>
+    <w:p>
+      <w:pPr>
+        <w:pStyle w:val="Listaconvietas"/>
+        <w:numPr>
+          <w:ilvl w:val="0"/>
+          <w:numId w:val="0"/>
+        </w:numPr>
+        <w:ind w:left="360" w:hanging="360"/>
+        <w:rPr>
+          <w:lang w:val="es-CO"/>
+        </w:rPr>
+      </w:pPr>
+      <w:r>
+        <w:rPr>
+          <w:lang w:val="es-CO"/>
+        </w:rPr>
+        <w:t xml:space="preserve">IPVN Colombia </w:t>
+      </w:r>
+      <w:proofErr w:type="spellStart"/>
+      <w:r>
+        <w:rPr>
+          <w:lang w:val="es-CO"/>
+        </w:rPr>
+        <w:t>Dashboard</w:t>
+      </w:r>
+      <w:proofErr w:type="spellEnd"/>
+      <w:r>
+        <w:rPr>
+          <w:lang w:val="es-CO"/>
+        </w:rPr>
+        <w:t xml:space="preserve"> &amp; API – Visualización de Precios de Vivienda (2025)</w:t>
+      </w:r>
+    </w:p>
+    <w:p>
+      <w:pPr>
+        <w:pStyle w:val="Listaconvietas"/>
+        <w:numPr>
+          <w:ilvl w:val="0"/>
+          <w:numId w:val="0"/>
+        </w:numPr>
+        <w:ind w:left="360"/>
+        <w:rPr>
+          <w:lang w:val="es-CO"/>
+        </w:rPr>
+      </w:pPr>
+    </w:p>
+    <w:p>
+      <w:pPr>
+        <w:pStyle w:val="Listaconvietas"/>
+        <w:rPr>
+          <w:lang w:val="es-CO"/>
+        </w:rPr>
+      </w:pPr>
+      <w:r>
+        <w:rPr>
+          <w:lang w:val="es-CO"/>
+        </w:rPr>
+        <w:t>Aplicación web interactiva para analizar y visualizar el Índice de Precios de Vivienda Nueva (IPVN) usando datos abiertos del DANE.</w:t>
+      </w:r>
+    </w:p>
+    <w:p>
+      <w:pPr>
+        <w:pStyle w:val="Listaconvietas"/>
+        <w:rPr>
+          <w:lang w:val="es-CO"/>
+        </w:rPr>
+      </w:pPr>
+      <w:r>
+        <w:rPr>
+          <w:lang w:val="es-CO"/>
+        </w:rPr>
+        <w:t xml:space="preserve">Desarrollé una API </w:t>
+      </w:r>
+      <w:proofErr w:type="spellStart"/>
+      <w:r>
+        <w:rPr>
+          <w:lang w:val="es-CO"/>
+        </w:rPr>
+        <w:t>RESTful</w:t>
+      </w:r>
+      <w:proofErr w:type="spellEnd"/>
+      <w:r>
+        <w:rPr>
+          <w:lang w:val="es-CO"/>
+        </w:rPr>
+        <w:t xml:space="preserve"> con </w:t>
       </w:r>
       <w:proofErr w:type="spellStart"/>
       <w:r>
@@ -744,81 +867,26 @@
         <w:rPr>
           <w:lang w:val="es-CO"/>
         </w:rPr>
-        <w:t xml:space="preserve"> que recolecta automáticamente noticias desde </w:t>
+        <w:t xml:space="preserve"> y Pandas para procesar los datos y un </w:t>
       </w:r>
       <w:proofErr w:type="spellStart"/>
       <w:r>
         <w:rPr>
           <w:lang w:val="es-CO"/>
         </w:rPr>
-        <w:t>APIs</w:t>
+        <w:t>frontend</w:t>
       </w:r>
       <w:proofErr w:type="spellEnd"/>
       <w:r>
         <w:rPr>
           <w:lang w:val="es-CO"/>
         </w:rPr>
-        <w:t xml:space="preserve"> (</w:t>
-      </w:r>
-      <w:proofErr w:type="spellStart"/>
-      <w:r>
-        <w:rPr>
-          <w:lang w:val="es-CO"/>
-        </w:rPr>
-        <w:t>NewsAPI</w:t>
-      </w:r>
-      <w:proofErr w:type="spellEnd"/>
-      <w:r>
-        <w:rPr>
-          <w:lang w:val="es-CO"/>
-        </w:rPr>
-        <w:t xml:space="preserve">) y mediante </w:t>
-      </w:r>
-      <w:proofErr w:type="spellStart"/>
-      <w:r>
-        <w:rPr>
-          <w:lang w:val="es-CO"/>
-        </w:rPr>
-        <w:t>scraping</w:t>
-      </w:r>
-      <w:proofErr w:type="spellEnd"/>
-      <w:r>
-        <w:rPr>
-          <w:lang w:val="es-CO"/>
-        </w:rPr>
-        <w:t xml:space="preserve"> (</w:t>
-      </w:r>
-      <w:proofErr w:type="spellStart"/>
-      <w:r>
-        <w:rPr>
-          <w:lang w:val="es-CO"/>
-        </w:rPr>
-        <w:t>BeautifulSoup</w:t>
-      </w:r>
-      <w:proofErr w:type="spellEnd"/>
-      <w:r>
-        <w:rPr>
-          <w:lang w:val="es-CO"/>
-        </w:rPr>
-        <w:t xml:space="preserve">), analiza su sentimiento con </w:t>
-      </w:r>
-      <w:proofErr w:type="spellStart"/>
-      <w:r>
-        <w:rPr>
-          <w:lang w:val="es-CO"/>
-        </w:rPr>
-        <w:t>TextBlob</w:t>
-      </w:r>
-      <w:proofErr w:type="spellEnd"/>
-      <w:r>
-        <w:rPr>
-          <w:lang w:val="es-CO"/>
-        </w:rPr>
-        <w:t xml:space="preserve"> y los almacena en una base de datos MySQL.</w:t>
+        <w:t xml:space="preserve"> dinámico con JavaScript y Chart.js para visualización en tiempo real.</w:t>
       </w:r>
     </w:p>
     <w:p>
       <w:pPr>
+        <w:pStyle w:val="Listaconvietas"/>
         <w:rPr>
           <w:lang w:val="es-CO"/>
         </w:rPr>
@@ -827,51 +895,27 @@
         <w:rPr>
           <w:lang w:val="es-CO"/>
         </w:rPr>
-        <w:t xml:space="preserve">• </w:t>
-      </w:r>
-      <w:r>
-        <w:rPr>
-          <w:lang w:val="es-CO"/>
-        </w:rPr>
-        <w:t xml:space="preserve">Diseño e implementación de un </w:t>
-      </w:r>
-      <w:proofErr w:type="spellStart"/>
-      <w:r>
-        <w:rPr>
-          <w:lang w:val="es-CO"/>
-        </w:rPr>
-        <w:t>dashboard</w:t>
-      </w:r>
-      <w:proofErr w:type="spellEnd"/>
-      <w:r>
-        <w:rPr>
-          <w:lang w:val="es-CO"/>
-        </w:rPr>
-        <w:t xml:space="preserve"> interactivo con Bootstrap, incluyendo funcionalidades CRUD y análisis de datos.</w:t>
+        <w:t>El proyecto está desplegado en Render y disponible públicamente.</w:t>
       </w:r>
     </w:p>
     <w:p>
       <w:pPr>
-        <w:rPr>
-          <w:lang w:val="es-CO"/>
-        </w:rPr>
+        <w:pStyle w:val="Listaconvietas"/>
       </w:pPr>
+      <w:proofErr w:type="spellStart"/>
       <w:r>
-        <w:rPr>
-          <w:lang w:val="es-CO"/>
-        </w:rPr>
-        <w:t xml:space="preserve">• </w:t>
+        <w:t>Repositorio</w:t>
+      </w:r>
+      <w:proofErr w:type="spellEnd"/>
+      <w:r>
+        <w:t>: https://github.com/cristian6513/IPVN-Colombia-Dashboard-API</w:t>
       </w:r>
       <w:r>
-        <w:rPr>
-          <w:lang w:val="es-CO"/>
-        </w:rPr>
-        <w:t>El proyecto permite gestionar noticias clasificadas como positivas, negativas o neutras; se encuentra estructurado con vistas modulares, entorno virtual, y archivo de respaldo de base de datos.</w:t>
+        <w:br/>
+        <w:t>Demo: https://ipvn-colombia-dashboard-api.onrender.com/</w:t>
       </w:r>
-    </w:p>
-    <w:p>
       <w:r>
-        <w:t xml:space="preserve">• </w:t>
+        <w:br/>
       </w:r>
       <w:proofErr w:type="spellStart"/>
       <w:r>
@@ -879,81 +923,49 @@
       </w:r>
       <w:proofErr w:type="spellEnd"/>
       <w:r>
-        <w:t xml:space="preserve">: Python, Flask, MySQL, </w:t>
+        <w:t xml:space="preserve">: Python, Flask, Pandas, </w:t>
       </w:r>
       <w:proofErr w:type="spellStart"/>
       <w:r>
-        <w:t>TextBlob</w:t>
+        <w:t>openpyxl</w:t>
       </w:r>
       <w:proofErr w:type="spellEnd"/>
       <w:r>
-        <w:t xml:space="preserve">, </w:t>
-      </w:r>
-      <w:proofErr w:type="spellStart"/>
-      <w:r>
-        <w:t>NewsAPI</w:t>
-      </w:r>
-      <w:proofErr w:type="spellEnd"/>
-      <w:r>
-        <w:t>, BeautifulSoup4, Bootstrap, Jinja2</w:t>
+        <w:t>, JavaScript, Chart.js, HTML5, CSS3, Render.</w:t>
       </w:r>
     </w:p>
     <w:p>
       <w:pPr>
-        <w:rPr>
-          <w:u w:val="single"/>
-          <w:lang w:val="es-CO"/>
-        </w:rPr>
+        <w:pStyle w:val="Listaconvietas"/>
+        <w:numPr>
+          <w:ilvl w:val="0"/>
+          <w:numId w:val="0"/>
+        </w:numPr>
+        <w:ind w:left="360"/>
       </w:pPr>
+    </w:p>
+    <w:p>
       <w:r>
-        <w:rPr>
-          <w:lang w:val="es-CO"/>
-        </w:rPr>
-        <w:t xml:space="preserve">• </w:t>
-      </w:r>
-      <w:r>
-        <w:rPr>
-          <w:lang w:val="es-CO"/>
-        </w:rPr>
-        <w:t xml:space="preserve">Repositorio: </w:t>
-      </w:r>
-      <w:r>
-        <w:rPr>
-          <w:lang w:val="es-CO"/>
-        </w:rPr>
-        <w:t>https://github.com/cristian6513/tech-sentiment-dashboard</w:t>
+        <w:t>Patisazon – Plataforma Web para Restaurante</w:t>
       </w:r>
     </w:p>
     <w:p>
       <w:pPr>
+        <w:pStyle w:val="Listaconvietas"/>
         <w:rPr>
           <w:lang w:val="es-CO"/>
         </w:rPr>
       </w:pPr>
-    </w:p>
-    <w:p>
-      <w:pPr>
-        <w:rPr>
-          <w:lang w:val="es-CO"/>
-        </w:rPr>
-      </w:pPr>
-      <w:proofErr w:type="spellStart"/>
       <w:r>
         <w:rPr>
           <w:lang w:val="es-CO"/>
         </w:rPr>
-        <w:t>Patisazon</w:t>
-      </w:r>
-      <w:proofErr w:type="spellEnd"/>
-      <w:r>
-        <w:rPr>
-          <w:lang w:val="es-CO"/>
-        </w:rPr>
-        <w:t xml:space="preserve"> – Plataforma Web para Restaurante</w:t>
+        <w:t>Sistema web completo desarrollado en ASP.NET MVC para gestionar menús, pedidos y usuarios.</w:t>
       </w:r>
     </w:p>
     <w:p>
       <w:pPr>
+        <w:pStyle w:val="Listaconvietas"/>
         <w:rPr>
           <w:lang w:val="es-CO"/>
         </w:rPr>
@@ -962,11 +974,12 @@
         <w:rPr>
           <w:lang w:val="es-CO"/>
         </w:rPr>
-        <w:t>• Tecnologías: C#, ASP.NET MVC, SQL Server, Bootstrap</w:t>
+        <w:t>Autenticación por correo y Google OAuth, interfaz responsive y vistas según tipo de usuario.</w:t>
       </w:r>
     </w:p>
     <w:p>
       <w:pPr>
+        <w:pStyle w:val="Listaconvietas"/>
         <w:rPr>
           <w:lang w:val="es-CO"/>
         </w:rPr>
@@ -975,11 +988,12 @@
         <w:rPr>
           <w:lang w:val="es-CO"/>
         </w:rPr>
-        <w:t>• Gestión de menú, pedidos, usuarios y autenticación con Google OAuth</w:t>
+        <w:t>Módulo de pedidos telefónicos y panel de administración con control total de operaciones.</w:t>
       </w:r>
     </w:p>
     <w:p>
       <w:pPr>
+        <w:pStyle w:val="Listaconvietas"/>
         <w:rPr>
           <w:lang w:val="es-CO"/>
         </w:rPr>
@@ -988,13 +1002,20 @@
         <w:rPr>
           <w:lang w:val="es-CO"/>
         </w:rPr>
-        <w:t xml:space="preserve">• Repositorio: </w:t>
+        <w:t>Repositorio: https://github.com/cristian6513/PATISAZON</w:t>
       </w:r>
+    </w:p>
+    <w:p>
+      <w:pPr>
+        <w:pStyle w:val="Listaconvietas"/>
+      </w:pPr>
+      <w:proofErr w:type="spellStart"/>
       <w:r>
-        <w:rPr>
-          <w:lang w:val="es-CO"/>
-        </w:rPr>
-        <w:t>https://github.com/cristian6513/PATISAZON</w:t>
+        <w:t>Tecnologías</w:t>
+      </w:r>
+      <w:proofErr w:type="spellEnd"/>
+      <w:r>
+        <w:t>: C#, ASP.NET MVC, SQL Server, Bootstrap, HTML5, CSS3, JavaScript.</w:t>
       </w:r>
     </w:p>
     <w:p>
@@ -1021,7 +1042,7 @@
         <w:rPr>
           <w:lang w:val="es-CO"/>
         </w:rPr>
-        <w:t>Técnico en Programación de Software | SENA</w:t>
+        <w:t>Técnico en Programación de Software – SENA</w:t>
       </w:r>
     </w:p>
     <w:p>
@@ -1062,7 +1083,74 @@
         <w:rPr>
           <w:lang w:val="es-CO"/>
         </w:rPr>
-        <w:t xml:space="preserve"> – IBM / Coursera (2024)</w:t>
+        <w:t xml:space="preserve"> – IBM / Coursera, 2024</w:t>
+      </w:r>
+    </w:p>
+    <w:p>
+      <w:pPr>
+        <w:pStyle w:val="Ttulo1"/>
+        <w:rPr>
+          <w:lang w:val="es-CO"/>
+        </w:rPr>
+      </w:pPr>
+      <w:r>
+        <w:rPr>
+          <w:lang w:val="es-CO"/>
+        </w:rPr>
+        <w:t>Idiomas</w:t>
+      </w:r>
+    </w:p>
+    <w:p>
+      <w:pPr>
+        <w:rPr>
+          <w:lang w:val="es-CO"/>
+        </w:rPr>
+      </w:pPr>
+      <w:r>
+        <w:rPr>
+          <w:lang w:val="es-CO"/>
+        </w:rPr>
+        <w:t>Español (Nativo)</w:t>
+      </w:r>
+    </w:p>
+    <w:p>
+      <w:pPr>
+        <w:rPr>
+          <w:lang w:val="es-CO"/>
+        </w:rPr>
+      </w:pPr>
+      <w:r>
+        <w:rPr>
+          <w:lang w:val="es-CO"/>
+        </w:rPr>
+        <w:t>Inglés (Lectura Técnica)</w:t>
+      </w:r>
+    </w:p>
+    <w:p>
+      <w:pPr>
+        <w:pStyle w:val="Ttulo1"/>
+        <w:rPr>
+          <w:lang w:val="es-CO"/>
+        </w:rPr>
+      </w:pPr>
+      <w:r>
+        <w:rPr>
+          <w:lang w:val="es-CO"/>
+        </w:rPr>
+        <w:t>Habilidades Blandas</w:t>
+      </w:r>
+    </w:p>
+    <w:p>
+      <w:pPr>
+        <w:rPr>
+          <w:lang w:val="es-CO"/>
+        </w:rPr>
+      </w:pPr>
+      <w:r>
+        <w:rPr>
+          <w:lang w:val="es-CO"/>
+        </w:rPr>
+        <w:t>Trabajo en equipo · Comunicación efectiva · Adaptabilidad · Aprendizaje autónomo · Resolución de problemas</w:t>
       </w:r>
     </w:p>
     <w:sectPr>
@@ -1230,7 +1318,7 @@
   <w:abstractNum w:abstractNumId="8" w15:restartNumberingAfterBreak="0">
     <w:nsid w:val="FFFFFF89"/>
     <w:multiLevelType w:val="singleLevel"/>
-    <w:tmpl w:val="29761A62"/>
+    <w:tmpl w:val="5356974C"/>
     <w:lvl w:ilvl="0">
       <w:start w:val="1"/>
       <w:numFmt w:val="bullet"/>
@@ -1248,725 +1336,32 @@
       </w:rPr>
     </w:lvl>
   </w:abstractNum>
-  <w:abstractNum w:abstractNumId="9" w15:restartNumberingAfterBreak="0">
-    <w:nsid w:val="136F2CE7"/>
-    <w:multiLevelType w:val="hybridMultilevel"/>
-    <w:tmpl w:val="A51A8426"/>
-    <w:lvl w:ilvl="0" w:tplc="240A0001">
-      <w:start w:val="1"/>
-      <w:numFmt w:val="bullet"/>
-      <w:lvlText w:val=""/>
-      <w:lvlJc w:val="left"/>
-      <w:pPr>
-        <w:ind w:left="720" w:hanging="360"/>
-      </w:pPr>
-      <w:rPr>
-        <w:rFonts w:ascii="Symbol" w:hAnsi="Symbol" w:hint="default"/>
-      </w:rPr>
-    </w:lvl>
-    <w:lvl w:ilvl="1" w:tplc="240A0003" w:tentative="1">
-      <w:start w:val="1"/>
-      <w:numFmt w:val="bullet"/>
-      <w:lvlText w:val="o"/>
-      <w:lvlJc w:val="left"/>
-      <w:pPr>
-        <w:ind w:left="1440" w:hanging="360"/>
-      </w:pPr>
-      <w:rPr>
-        <w:rFonts w:ascii="Courier New" w:hAnsi="Courier New" w:cs="Courier New" w:hint="default"/>
-      </w:rPr>
-    </w:lvl>
-    <w:lvl w:ilvl="2" w:tplc="240A0005" w:tentative="1">
-      <w:start w:val="1"/>
-      <w:numFmt w:val="bullet"/>
-      <w:lvlText w:val=""/>
-      <w:lvlJc w:val="left"/>
-      <w:pPr>
-        <w:ind w:left="2160" w:hanging="360"/>
-      </w:pPr>
-      <w:rPr>
-        <w:rFonts w:ascii="Wingdings" w:hAnsi="Wingdings" w:hint="default"/>
-      </w:rPr>
-    </w:lvl>
-    <w:lvl w:ilvl="3" w:tplc="240A0001" w:tentative="1">
-      <w:start w:val="1"/>
-      <w:numFmt w:val="bullet"/>
-      <w:lvlText w:val=""/>
-      <w:lvlJc w:val="left"/>
-      <w:pPr>
-        <w:ind w:left="2880" w:hanging="360"/>
-      </w:pPr>
-      <w:rPr>
-        <w:rFonts w:ascii="Symbol" w:hAnsi="Symbol" w:hint="default"/>
-      </w:rPr>
-    </w:lvl>
-    <w:lvl w:ilvl="4" w:tplc="240A0003" w:tentative="1">
-      <w:start w:val="1"/>
-      <w:numFmt w:val="bullet"/>
-      <w:lvlText w:val="o"/>
-      <w:lvlJc w:val="left"/>
-      <w:pPr>
-        <w:ind w:left="3600" w:hanging="360"/>
-      </w:pPr>
-      <w:rPr>
-        <w:rFonts w:ascii="Courier New" w:hAnsi="Courier New" w:cs="Courier New" w:hint="default"/>
-      </w:rPr>
-    </w:lvl>
-    <w:lvl w:ilvl="5" w:tplc="240A0005" w:tentative="1">
-      <w:start w:val="1"/>
-      <w:numFmt w:val="bullet"/>
-      <w:lvlText w:val=""/>
-      <w:lvlJc w:val="left"/>
-      <w:pPr>
-        <w:ind w:left="4320" w:hanging="360"/>
-      </w:pPr>
-      <w:rPr>
-        <w:rFonts w:ascii="Wingdings" w:hAnsi="Wingdings" w:hint="default"/>
-      </w:rPr>
-    </w:lvl>
-    <w:lvl w:ilvl="6" w:tplc="240A0001" w:tentative="1">
-      <w:start w:val="1"/>
-      <w:numFmt w:val="bullet"/>
-      <w:lvlText w:val=""/>
-      <w:lvlJc w:val="left"/>
-      <w:pPr>
-        <w:ind w:left="5040" w:hanging="360"/>
-      </w:pPr>
-      <w:rPr>
-        <w:rFonts w:ascii="Symbol" w:hAnsi="Symbol" w:hint="default"/>
-      </w:rPr>
-    </w:lvl>
-    <w:lvl w:ilvl="7" w:tplc="240A0003" w:tentative="1">
-      <w:start w:val="1"/>
-      <w:numFmt w:val="bullet"/>
-      <w:lvlText w:val="o"/>
-      <w:lvlJc w:val="left"/>
-      <w:pPr>
-        <w:ind w:left="5760" w:hanging="360"/>
-      </w:pPr>
-      <w:rPr>
-        <w:rFonts w:ascii="Courier New" w:hAnsi="Courier New" w:cs="Courier New" w:hint="default"/>
-      </w:rPr>
-    </w:lvl>
-    <w:lvl w:ilvl="8" w:tplc="240A0005" w:tentative="1">
-      <w:start w:val="1"/>
-      <w:numFmt w:val="bullet"/>
-      <w:lvlText w:val=""/>
-      <w:lvlJc w:val="left"/>
-      <w:pPr>
-        <w:ind w:left="6480" w:hanging="360"/>
-      </w:pPr>
-      <w:rPr>
-        <w:rFonts w:ascii="Wingdings" w:hAnsi="Wingdings" w:hint="default"/>
-      </w:rPr>
-    </w:lvl>
-  </w:abstractNum>
-  <w:abstractNum w:abstractNumId="10" w15:restartNumberingAfterBreak="0">
-    <w:nsid w:val="4CBB700E"/>
-    <w:multiLevelType w:val="hybridMultilevel"/>
-    <w:tmpl w:val="4C54BD56"/>
-    <w:lvl w:ilvl="0" w:tplc="240A0001">
-      <w:start w:val="1"/>
-      <w:numFmt w:val="bullet"/>
-      <w:lvlText w:val=""/>
-      <w:lvlJc w:val="left"/>
-      <w:pPr>
-        <w:ind w:left="360" w:hanging="360"/>
-      </w:pPr>
-      <w:rPr>
-        <w:rFonts w:ascii="Symbol" w:hAnsi="Symbol" w:hint="default"/>
-      </w:rPr>
-    </w:lvl>
-    <w:lvl w:ilvl="1" w:tplc="240A0003" w:tentative="1">
-      <w:start w:val="1"/>
-      <w:numFmt w:val="bullet"/>
-      <w:lvlText w:val="o"/>
-      <w:lvlJc w:val="left"/>
-      <w:pPr>
-        <w:ind w:left="1080" w:hanging="360"/>
-      </w:pPr>
-      <w:rPr>
-        <w:rFonts w:ascii="Courier New" w:hAnsi="Courier New" w:cs="Courier New" w:hint="default"/>
-      </w:rPr>
-    </w:lvl>
-    <w:lvl w:ilvl="2" w:tplc="240A0005" w:tentative="1">
-      <w:start w:val="1"/>
-      <w:numFmt w:val="bullet"/>
-      <w:lvlText w:val=""/>
-      <w:lvlJc w:val="left"/>
-      <w:pPr>
-        <w:ind w:left="1800" w:hanging="360"/>
-      </w:pPr>
-      <w:rPr>
-        <w:rFonts w:ascii="Wingdings" w:hAnsi="Wingdings" w:hint="default"/>
-      </w:rPr>
-    </w:lvl>
-    <w:lvl w:ilvl="3" w:tplc="240A0001" w:tentative="1">
-      <w:start w:val="1"/>
-      <w:numFmt w:val="bullet"/>
-      <w:lvlText w:val=""/>
-      <w:lvlJc w:val="left"/>
-      <w:pPr>
-        <w:ind w:left="2520" w:hanging="360"/>
-      </w:pPr>
-      <w:rPr>
-        <w:rFonts w:ascii="Symbol" w:hAnsi="Symbol" w:hint="default"/>
-      </w:rPr>
-    </w:lvl>
-    <w:lvl w:ilvl="4" w:tplc="240A0003" w:tentative="1">
-      <w:start w:val="1"/>
-      <w:numFmt w:val="bullet"/>
-      <w:lvlText w:val="o"/>
-      <w:lvlJc w:val="left"/>
-      <w:pPr>
-        <w:ind w:left="3240" w:hanging="360"/>
-      </w:pPr>
-      <w:rPr>
-        <w:rFonts w:ascii="Courier New" w:hAnsi="Courier New" w:cs="Courier New" w:hint="default"/>
-      </w:rPr>
-    </w:lvl>
-    <w:lvl w:ilvl="5" w:tplc="240A0005" w:tentative="1">
-      <w:start w:val="1"/>
-      <w:numFmt w:val="bullet"/>
-      <w:lvlText w:val=""/>
-      <w:lvlJc w:val="left"/>
-      <w:pPr>
-        <w:ind w:left="3960" w:hanging="360"/>
-      </w:pPr>
-      <w:rPr>
-        <w:rFonts w:ascii="Wingdings" w:hAnsi="Wingdings" w:hint="default"/>
-      </w:rPr>
-    </w:lvl>
-    <w:lvl w:ilvl="6" w:tplc="240A0001" w:tentative="1">
-      <w:start w:val="1"/>
-      <w:numFmt w:val="bullet"/>
-      <w:lvlText w:val=""/>
-      <w:lvlJc w:val="left"/>
-      <w:pPr>
-        <w:ind w:left="4680" w:hanging="360"/>
-      </w:pPr>
-      <w:rPr>
-        <w:rFonts w:ascii="Symbol" w:hAnsi="Symbol" w:hint="default"/>
-      </w:rPr>
-    </w:lvl>
-    <w:lvl w:ilvl="7" w:tplc="240A0003" w:tentative="1">
-      <w:start w:val="1"/>
-      <w:numFmt w:val="bullet"/>
-      <w:lvlText w:val="o"/>
-      <w:lvlJc w:val="left"/>
-      <w:pPr>
-        <w:ind w:left="5400" w:hanging="360"/>
-      </w:pPr>
-      <w:rPr>
-        <w:rFonts w:ascii="Courier New" w:hAnsi="Courier New" w:cs="Courier New" w:hint="default"/>
-      </w:rPr>
-    </w:lvl>
-    <w:lvl w:ilvl="8" w:tplc="240A0005" w:tentative="1">
-      <w:start w:val="1"/>
-      <w:numFmt w:val="bullet"/>
-      <w:lvlText w:val=""/>
-      <w:lvlJc w:val="left"/>
-      <w:pPr>
-        <w:ind w:left="6120" w:hanging="360"/>
-      </w:pPr>
-      <w:rPr>
-        <w:rFonts w:ascii="Wingdings" w:hAnsi="Wingdings" w:hint="default"/>
-      </w:rPr>
-    </w:lvl>
-  </w:abstractNum>
-  <w:abstractNum w:abstractNumId="11" w15:restartNumberingAfterBreak="0">
-    <w:nsid w:val="4E7B0564"/>
-    <w:multiLevelType w:val="hybridMultilevel"/>
-    <w:tmpl w:val="E40C1C4C"/>
-    <w:lvl w:ilvl="0" w:tplc="0FAA4FEE">
-      <w:numFmt w:val="bullet"/>
-      <w:lvlText w:val=""/>
-      <w:lvlJc w:val="left"/>
-      <w:pPr>
-        <w:ind w:left="720" w:hanging="360"/>
-      </w:pPr>
-      <w:rPr>
-        <w:rFonts w:ascii="Arial" w:eastAsiaTheme="minorEastAsia" w:hAnsi="Arial" w:cs="Arial" w:hint="default"/>
-      </w:rPr>
-    </w:lvl>
-    <w:lvl w:ilvl="1" w:tplc="240A0003" w:tentative="1">
-      <w:start w:val="1"/>
-      <w:numFmt w:val="bullet"/>
-      <w:lvlText w:val="o"/>
-      <w:lvlJc w:val="left"/>
-      <w:pPr>
-        <w:ind w:left="1440" w:hanging="360"/>
-      </w:pPr>
-      <w:rPr>
-        <w:rFonts w:ascii="Courier New" w:hAnsi="Courier New" w:cs="Courier New" w:hint="default"/>
-      </w:rPr>
-    </w:lvl>
-    <w:lvl w:ilvl="2" w:tplc="240A0005" w:tentative="1">
-      <w:start w:val="1"/>
-      <w:numFmt w:val="bullet"/>
-      <w:lvlText w:val=""/>
-      <w:lvlJc w:val="left"/>
-      <w:pPr>
-        <w:ind w:left="2160" w:hanging="360"/>
-      </w:pPr>
-      <w:rPr>
-        <w:rFonts w:ascii="Wingdings" w:hAnsi="Wingdings" w:hint="default"/>
-      </w:rPr>
-    </w:lvl>
-    <w:lvl w:ilvl="3" w:tplc="240A0001" w:tentative="1">
-      <w:start w:val="1"/>
-      <w:numFmt w:val="bullet"/>
-      <w:lvlText w:val=""/>
-      <w:lvlJc w:val="left"/>
-      <w:pPr>
-        <w:ind w:left="2880" w:hanging="360"/>
-      </w:pPr>
-      <w:rPr>
-        <w:rFonts w:ascii="Symbol" w:hAnsi="Symbol" w:hint="default"/>
-      </w:rPr>
-    </w:lvl>
-    <w:lvl w:ilvl="4" w:tplc="240A0003" w:tentative="1">
-      <w:start w:val="1"/>
-      <w:numFmt w:val="bullet"/>
-      <w:lvlText w:val="o"/>
-      <w:lvlJc w:val="left"/>
-      <w:pPr>
-        <w:ind w:left="3600" w:hanging="360"/>
-      </w:pPr>
-      <w:rPr>
-        <w:rFonts w:ascii="Courier New" w:hAnsi="Courier New" w:cs="Courier New" w:hint="default"/>
-      </w:rPr>
-    </w:lvl>
-    <w:lvl w:ilvl="5" w:tplc="240A0005" w:tentative="1">
-      <w:start w:val="1"/>
-      <w:numFmt w:val="bullet"/>
-      <w:lvlText w:val=""/>
-      <w:lvlJc w:val="left"/>
-      <w:pPr>
-        <w:ind w:left="4320" w:hanging="360"/>
-      </w:pPr>
-      <w:rPr>
-        <w:rFonts w:ascii="Wingdings" w:hAnsi="Wingdings" w:hint="default"/>
-      </w:rPr>
-    </w:lvl>
-    <w:lvl w:ilvl="6" w:tplc="240A0001" w:tentative="1">
-      <w:start w:val="1"/>
-      <w:numFmt w:val="bullet"/>
-      <w:lvlText w:val=""/>
-      <w:lvlJc w:val="left"/>
-      <w:pPr>
-        <w:ind w:left="5040" w:hanging="360"/>
-      </w:pPr>
-      <w:rPr>
-        <w:rFonts w:ascii="Symbol" w:hAnsi="Symbol" w:hint="default"/>
-      </w:rPr>
-    </w:lvl>
-    <w:lvl w:ilvl="7" w:tplc="240A0003" w:tentative="1">
-      <w:start w:val="1"/>
-      <w:numFmt w:val="bullet"/>
-      <w:lvlText w:val="o"/>
-      <w:lvlJc w:val="left"/>
-      <w:pPr>
-        <w:ind w:left="5760" w:hanging="360"/>
-      </w:pPr>
-      <w:rPr>
-        <w:rFonts w:ascii="Courier New" w:hAnsi="Courier New" w:cs="Courier New" w:hint="default"/>
-      </w:rPr>
-    </w:lvl>
-    <w:lvl w:ilvl="8" w:tplc="240A0005" w:tentative="1">
-      <w:start w:val="1"/>
-      <w:numFmt w:val="bullet"/>
-      <w:lvlText w:val=""/>
-      <w:lvlJc w:val="left"/>
-      <w:pPr>
-        <w:ind w:left="6480" w:hanging="360"/>
-      </w:pPr>
-      <w:rPr>
-        <w:rFonts w:ascii="Wingdings" w:hAnsi="Wingdings" w:hint="default"/>
-      </w:rPr>
-    </w:lvl>
-  </w:abstractNum>
-  <w:abstractNum w:abstractNumId="12" w15:restartNumberingAfterBreak="0">
-    <w:nsid w:val="56194F47"/>
-    <w:multiLevelType w:val="hybridMultilevel"/>
-    <w:tmpl w:val="411E7924"/>
-    <w:lvl w:ilvl="0" w:tplc="240A0001">
-      <w:start w:val="1"/>
-      <w:numFmt w:val="bullet"/>
-      <w:lvlText w:val=""/>
-      <w:lvlJc w:val="left"/>
-      <w:pPr>
-        <w:ind w:left="720" w:hanging="360"/>
-      </w:pPr>
-      <w:rPr>
-        <w:rFonts w:ascii="Symbol" w:hAnsi="Symbol" w:hint="default"/>
-      </w:rPr>
-    </w:lvl>
-    <w:lvl w:ilvl="1" w:tplc="240A0003" w:tentative="1">
-      <w:start w:val="1"/>
-      <w:numFmt w:val="bullet"/>
-      <w:lvlText w:val="o"/>
-      <w:lvlJc w:val="left"/>
-      <w:pPr>
-        <w:ind w:left="1440" w:hanging="360"/>
-      </w:pPr>
-      <w:rPr>
-        <w:rFonts w:ascii="Courier New" w:hAnsi="Courier New" w:cs="Courier New" w:hint="default"/>
-      </w:rPr>
-    </w:lvl>
-    <w:lvl w:ilvl="2" w:tplc="240A0005" w:tentative="1">
-      <w:start w:val="1"/>
-      <w:numFmt w:val="bullet"/>
-      <w:lvlText w:val=""/>
-      <w:lvlJc w:val="left"/>
-      <w:pPr>
-        <w:ind w:left="2160" w:hanging="360"/>
-      </w:pPr>
-      <w:rPr>
-        <w:rFonts w:ascii="Wingdings" w:hAnsi="Wingdings" w:hint="default"/>
-      </w:rPr>
-    </w:lvl>
-    <w:lvl w:ilvl="3" w:tplc="240A0001" w:tentative="1">
-      <w:start w:val="1"/>
-      <w:numFmt w:val="bullet"/>
-      <w:lvlText w:val=""/>
-      <w:lvlJc w:val="left"/>
-      <w:pPr>
-        <w:ind w:left="2880" w:hanging="360"/>
-      </w:pPr>
-      <w:rPr>
-        <w:rFonts w:ascii="Symbol" w:hAnsi="Symbol" w:hint="default"/>
-      </w:rPr>
-    </w:lvl>
-    <w:lvl w:ilvl="4" w:tplc="240A0003" w:tentative="1">
-      <w:start w:val="1"/>
-      <w:numFmt w:val="bullet"/>
-      <w:lvlText w:val="o"/>
-      <w:lvlJc w:val="left"/>
-      <w:pPr>
-        <w:ind w:left="3600" w:hanging="360"/>
-      </w:pPr>
-      <w:rPr>
-        <w:rFonts w:ascii="Courier New" w:hAnsi="Courier New" w:cs="Courier New" w:hint="default"/>
-      </w:rPr>
-    </w:lvl>
-    <w:lvl w:ilvl="5" w:tplc="240A0005" w:tentative="1">
-      <w:start w:val="1"/>
-      <w:numFmt w:val="bullet"/>
-      <w:lvlText w:val=""/>
-      <w:lvlJc w:val="left"/>
-      <w:pPr>
-        <w:ind w:left="4320" w:hanging="360"/>
-      </w:pPr>
-      <w:rPr>
-        <w:rFonts w:ascii="Wingdings" w:hAnsi="Wingdings" w:hint="default"/>
-      </w:rPr>
-    </w:lvl>
-    <w:lvl w:ilvl="6" w:tplc="240A0001" w:tentative="1">
-      <w:start w:val="1"/>
-      <w:numFmt w:val="bullet"/>
-      <w:lvlText w:val=""/>
-      <w:lvlJc w:val="left"/>
-      <w:pPr>
-        <w:ind w:left="5040" w:hanging="360"/>
-      </w:pPr>
-      <w:rPr>
-        <w:rFonts w:ascii="Symbol" w:hAnsi="Symbol" w:hint="default"/>
-      </w:rPr>
-    </w:lvl>
-    <w:lvl w:ilvl="7" w:tplc="240A0003" w:tentative="1">
-      <w:start w:val="1"/>
-      <w:numFmt w:val="bullet"/>
-      <w:lvlText w:val="o"/>
-      <w:lvlJc w:val="left"/>
-      <w:pPr>
-        <w:ind w:left="5760" w:hanging="360"/>
-      </w:pPr>
-      <w:rPr>
-        <w:rFonts w:ascii="Courier New" w:hAnsi="Courier New" w:cs="Courier New" w:hint="default"/>
-      </w:rPr>
-    </w:lvl>
-    <w:lvl w:ilvl="8" w:tplc="240A0005" w:tentative="1">
-      <w:start w:val="1"/>
-      <w:numFmt w:val="bullet"/>
-      <w:lvlText w:val=""/>
-      <w:lvlJc w:val="left"/>
-      <w:pPr>
-        <w:ind w:left="6480" w:hanging="360"/>
-      </w:pPr>
-      <w:rPr>
-        <w:rFonts w:ascii="Wingdings" w:hAnsi="Wingdings" w:hint="default"/>
-      </w:rPr>
-    </w:lvl>
-  </w:abstractNum>
-  <w:abstractNum w:abstractNumId="13" w15:restartNumberingAfterBreak="0">
-    <w:nsid w:val="73512AD9"/>
-    <w:multiLevelType w:val="hybridMultilevel"/>
-    <w:tmpl w:val="FF90C73A"/>
-    <w:lvl w:ilvl="0" w:tplc="0FAA4FEE">
-      <w:numFmt w:val="bullet"/>
-      <w:lvlText w:val=""/>
-      <w:lvlJc w:val="left"/>
-      <w:pPr>
-        <w:ind w:left="1080" w:hanging="360"/>
-      </w:pPr>
-      <w:rPr>
-        <w:rFonts w:ascii="Arial" w:eastAsiaTheme="minorEastAsia" w:hAnsi="Arial" w:cs="Arial" w:hint="default"/>
-      </w:rPr>
-    </w:lvl>
-    <w:lvl w:ilvl="1" w:tplc="240A0003" w:tentative="1">
-      <w:start w:val="1"/>
-      <w:numFmt w:val="bullet"/>
-      <w:lvlText w:val="o"/>
-      <w:lvlJc w:val="left"/>
-      <w:pPr>
-        <w:ind w:left="1800" w:hanging="360"/>
-      </w:pPr>
-      <w:rPr>
-        <w:rFonts w:ascii="Courier New" w:hAnsi="Courier New" w:cs="Courier New" w:hint="default"/>
-      </w:rPr>
-    </w:lvl>
-    <w:lvl w:ilvl="2" w:tplc="240A0005" w:tentative="1">
-      <w:start w:val="1"/>
-      <w:numFmt w:val="bullet"/>
-      <w:lvlText w:val=""/>
-      <w:lvlJc w:val="left"/>
-      <w:pPr>
-        <w:ind w:left="2520" w:hanging="360"/>
-      </w:pPr>
-      <w:rPr>
-        <w:rFonts w:ascii="Wingdings" w:hAnsi="Wingdings" w:hint="default"/>
-      </w:rPr>
-    </w:lvl>
-    <w:lvl w:ilvl="3" w:tplc="240A0001" w:tentative="1">
-      <w:start w:val="1"/>
-      <w:numFmt w:val="bullet"/>
-      <w:lvlText w:val=""/>
-      <w:lvlJc w:val="left"/>
-      <w:pPr>
-        <w:ind w:left="3240" w:hanging="360"/>
-      </w:pPr>
-      <w:rPr>
-        <w:rFonts w:ascii="Symbol" w:hAnsi="Symbol" w:hint="default"/>
-      </w:rPr>
-    </w:lvl>
-    <w:lvl w:ilvl="4" w:tplc="240A0003" w:tentative="1">
-      <w:start w:val="1"/>
-      <w:numFmt w:val="bullet"/>
-      <w:lvlText w:val="o"/>
-      <w:lvlJc w:val="left"/>
-      <w:pPr>
-        <w:ind w:left="3960" w:hanging="360"/>
-      </w:pPr>
-      <w:rPr>
-        <w:rFonts w:ascii="Courier New" w:hAnsi="Courier New" w:cs="Courier New" w:hint="default"/>
-      </w:rPr>
-    </w:lvl>
-    <w:lvl w:ilvl="5" w:tplc="240A0005" w:tentative="1">
-      <w:start w:val="1"/>
-      <w:numFmt w:val="bullet"/>
-      <w:lvlText w:val=""/>
-      <w:lvlJc w:val="left"/>
-      <w:pPr>
-        <w:ind w:left="4680" w:hanging="360"/>
-      </w:pPr>
-      <w:rPr>
-        <w:rFonts w:ascii="Wingdings" w:hAnsi="Wingdings" w:hint="default"/>
-      </w:rPr>
-    </w:lvl>
-    <w:lvl w:ilvl="6" w:tplc="240A0001" w:tentative="1">
-      <w:start w:val="1"/>
-      <w:numFmt w:val="bullet"/>
-      <w:lvlText w:val=""/>
-      <w:lvlJc w:val="left"/>
-      <w:pPr>
-        <w:ind w:left="5400" w:hanging="360"/>
-      </w:pPr>
-      <w:rPr>
-        <w:rFonts w:ascii="Symbol" w:hAnsi="Symbol" w:hint="default"/>
-      </w:rPr>
-    </w:lvl>
-    <w:lvl w:ilvl="7" w:tplc="240A0003" w:tentative="1">
-      <w:start w:val="1"/>
-      <w:numFmt w:val="bullet"/>
-      <w:lvlText w:val="o"/>
-      <w:lvlJc w:val="left"/>
-      <w:pPr>
-        <w:ind w:left="6120" w:hanging="360"/>
-      </w:pPr>
-      <w:rPr>
-        <w:rFonts w:ascii="Courier New" w:hAnsi="Courier New" w:cs="Courier New" w:hint="default"/>
-      </w:rPr>
-    </w:lvl>
-    <w:lvl w:ilvl="8" w:tplc="240A0005" w:tentative="1">
-      <w:start w:val="1"/>
-      <w:numFmt w:val="bullet"/>
-      <w:lvlText w:val=""/>
-      <w:lvlJc w:val="left"/>
-      <w:pPr>
-        <w:ind w:left="6840" w:hanging="360"/>
-      </w:pPr>
-      <w:rPr>
-        <w:rFonts w:ascii="Wingdings" w:hAnsi="Wingdings" w:hint="default"/>
-      </w:rPr>
-    </w:lvl>
-  </w:abstractNum>
-  <w:abstractNum w:abstractNumId="14" w15:restartNumberingAfterBreak="0">
-    <w:nsid w:val="7B4967D9"/>
-    <w:multiLevelType w:val="hybridMultilevel"/>
-    <w:tmpl w:val="9BDA66CA"/>
-    <w:lvl w:ilvl="0" w:tplc="0FAA4FEE">
-      <w:numFmt w:val="bullet"/>
-      <w:lvlText w:val=""/>
-      <w:lvlJc w:val="left"/>
-      <w:pPr>
-        <w:ind w:left="1080" w:hanging="360"/>
-      </w:pPr>
-      <w:rPr>
-        <w:rFonts w:ascii="Arial" w:eastAsiaTheme="minorEastAsia" w:hAnsi="Arial" w:cs="Arial" w:hint="default"/>
-      </w:rPr>
-    </w:lvl>
-    <w:lvl w:ilvl="1" w:tplc="240A0003" w:tentative="1">
-      <w:start w:val="1"/>
-      <w:numFmt w:val="bullet"/>
-      <w:lvlText w:val="o"/>
-      <w:lvlJc w:val="left"/>
-      <w:pPr>
-        <w:ind w:left="1800" w:hanging="360"/>
-      </w:pPr>
-      <w:rPr>
-        <w:rFonts w:ascii="Courier New" w:hAnsi="Courier New" w:cs="Courier New" w:hint="default"/>
-      </w:rPr>
-    </w:lvl>
-    <w:lvl w:ilvl="2" w:tplc="240A0005" w:tentative="1">
-      <w:start w:val="1"/>
-      <w:numFmt w:val="bullet"/>
-      <w:lvlText w:val=""/>
-      <w:lvlJc w:val="left"/>
-      <w:pPr>
-        <w:ind w:left="2520" w:hanging="360"/>
-      </w:pPr>
-      <w:rPr>
-        <w:rFonts w:ascii="Wingdings" w:hAnsi="Wingdings" w:hint="default"/>
-      </w:rPr>
-    </w:lvl>
-    <w:lvl w:ilvl="3" w:tplc="240A0001" w:tentative="1">
-      <w:start w:val="1"/>
-      <w:numFmt w:val="bullet"/>
-      <w:lvlText w:val=""/>
-      <w:lvlJc w:val="left"/>
-      <w:pPr>
-        <w:ind w:left="3240" w:hanging="360"/>
-      </w:pPr>
-      <w:rPr>
-        <w:rFonts w:ascii="Symbol" w:hAnsi="Symbol" w:hint="default"/>
-      </w:rPr>
-    </w:lvl>
-    <w:lvl w:ilvl="4" w:tplc="240A0003" w:tentative="1">
-      <w:start w:val="1"/>
-      <w:numFmt w:val="bullet"/>
-      <w:lvlText w:val="o"/>
-      <w:lvlJc w:val="left"/>
-      <w:pPr>
-        <w:ind w:left="3960" w:hanging="360"/>
-      </w:pPr>
-      <w:rPr>
-        <w:rFonts w:ascii="Courier New" w:hAnsi="Courier New" w:cs="Courier New" w:hint="default"/>
-      </w:rPr>
-    </w:lvl>
-    <w:lvl w:ilvl="5" w:tplc="240A0005" w:tentative="1">
-      <w:start w:val="1"/>
-      <w:numFmt w:val="bullet"/>
-      <w:lvlText w:val=""/>
-      <w:lvlJc w:val="left"/>
-      <w:pPr>
-        <w:ind w:left="4680" w:hanging="360"/>
-      </w:pPr>
-      <w:rPr>
-        <w:rFonts w:ascii="Wingdings" w:hAnsi="Wingdings" w:hint="default"/>
-      </w:rPr>
-    </w:lvl>
-    <w:lvl w:ilvl="6" w:tplc="240A0001" w:tentative="1">
-      <w:start w:val="1"/>
-      <w:numFmt w:val="bullet"/>
-      <w:lvlText w:val=""/>
-      <w:lvlJc w:val="left"/>
-      <w:pPr>
-        <w:ind w:left="5400" w:hanging="360"/>
-      </w:pPr>
-      <w:rPr>
-        <w:rFonts w:ascii="Symbol" w:hAnsi="Symbol" w:hint="default"/>
-      </w:rPr>
-    </w:lvl>
-    <w:lvl w:ilvl="7" w:tplc="240A0003" w:tentative="1">
-      <w:start w:val="1"/>
-      <w:numFmt w:val="bullet"/>
-      <w:lvlText w:val="o"/>
-      <w:lvlJc w:val="left"/>
-      <w:pPr>
-        <w:ind w:left="6120" w:hanging="360"/>
-      </w:pPr>
-      <w:rPr>
-        <w:rFonts w:ascii="Courier New" w:hAnsi="Courier New" w:cs="Courier New" w:hint="default"/>
-      </w:rPr>
-    </w:lvl>
-    <w:lvl w:ilvl="8" w:tplc="240A0005" w:tentative="1">
-      <w:start w:val="1"/>
-      <w:numFmt w:val="bullet"/>
-      <w:lvlText w:val=""/>
-      <w:lvlJc w:val="left"/>
-      <w:pPr>
-        <w:ind w:left="6840" w:hanging="360"/>
-      </w:pPr>
-      <w:rPr>
-        <w:rFonts w:ascii="Wingdings" w:hAnsi="Wingdings" w:hint="default"/>
-      </w:rPr>
-    </w:lvl>
-  </w:abstractNum>
-  <w:num w:numId="1" w16cid:durableId="843983516">
+  <w:num w:numId="1" w16cid:durableId="1664817386">
     <w:abstractNumId w:val="8"/>
   </w:num>
-  <w:num w:numId="2" w16cid:durableId="852690877">
+  <w:num w:numId="2" w16cid:durableId="738987567">
     <w:abstractNumId w:val="6"/>
   </w:num>
-  <w:num w:numId="3" w16cid:durableId="119036986">
+  <w:num w:numId="3" w16cid:durableId="1529293318">
     <w:abstractNumId w:val="5"/>
   </w:num>
-  <w:num w:numId="4" w16cid:durableId="1429079955">
+  <w:num w:numId="4" w16cid:durableId="762457804">
     <w:abstractNumId w:val="4"/>
   </w:num>
-  <w:num w:numId="5" w16cid:durableId="545675838">
+  <w:num w:numId="5" w16cid:durableId="371881183">
     <w:abstractNumId w:val="7"/>
   </w:num>
-  <w:num w:numId="6" w16cid:durableId="336615419">
+  <w:num w:numId="6" w16cid:durableId="994071549">
     <w:abstractNumId w:val="3"/>
   </w:num>
-  <w:num w:numId="7" w16cid:durableId="1635676832">
+  <w:num w:numId="7" w16cid:durableId="995911068">
     <w:abstractNumId w:val="2"/>
   </w:num>
-  <w:num w:numId="8" w16cid:durableId="1714957331">
+  <w:num w:numId="8" w16cid:durableId="119226312">
     <w:abstractNumId w:val="1"/>
   </w:num>
-  <w:num w:numId="9" w16cid:durableId="1928810589">
+  <w:num w:numId="9" w16cid:durableId="132021850">
     <w:abstractNumId w:val="0"/>
-  </w:num>
-  <w:num w:numId="10" w16cid:durableId="1171144277">
-    <w:abstractNumId w:val="9"/>
-  </w:num>
-  <w:num w:numId="11" w16cid:durableId="1652902855">
-    <w:abstractNumId w:val="12"/>
-  </w:num>
-  <w:num w:numId="12" w16cid:durableId="1677154523">
-    <w:abstractNumId w:val="11"/>
-  </w:num>
-  <w:num w:numId="13" w16cid:durableId="1993413502">
-    <w:abstractNumId w:val="14"/>
-  </w:num>
-  <w:num w:numId="14" w16cid:durableId="461968674">
-    <w:abstractNumId w:val="13"/>
-  </w:num>
-  <w:num w:numId="15" w16cid:durableId="273561301">
-    <w:abstractNumId w:val="10"/>
   </w:num>
 </w:numbering>
 </file>
@@ -2361,9 +1756,6 @@
     <w:name w:val="Normal"/>
     <w:qFormat/>
     <w:rsid w:val="00FC693F"/>
-    <w:rPr>
-      <w:rFonts w:ascii="Arial" w:hAnsi="Arial"/>
-    </w:rPr>
   </w:style>
   <w:style w:type="paragraph" w:styleId="Ttulo1">
     <w:name w:val="heading 1"/>
@@ -2577,7 +1969,6 @@
   <w:style w:type="character" w:default="1" w:styleId="Fuentedeprrafopredeter">
     <w:name w:val="Default Paragraph Font"/>
     <w:uiPriority w:val="1"/>
-    <w:semiHidden/>
     <w:unhideWhenUsed/>
   </w:style>
   <w:style w:type="table" w:default="1" w:styleId="Tablanormal">
@@ -13359,7 +12750,7 @@
     <w:basedOn w:val="Fuentedeprrafopredeter"/>
     <w:uiPriority w:val="99"/>
     <w:unhideWhenUsed/>
-    <w:rsid w:val="00763C45"/>
+    <w:rsid w:val="00AB33EC"/>
     <w:rPr>
       <w:color w:val="0000FF" w:themeColor="hyperlink"/>
       <w:u w:val="single"/>
@@ -13371,22 +12762,10 @@
     <w:uiPriority w:val="99"/>
     <w:semiHidden/>
     <w:unhideWhenUsed/>
-    <w:rsid w:val="00763C45"/>
+    <w:rsid w:val="00AB33EC"/>
     <w:rPr>
       <w:color w:val="605E5C"/>
       <w:shd w:val="clear" w:color="auto" w:fill="E1DFDD"/>
-    </w:rPr>
-  </w:style>
-  <w:style w:type="character" w:styleId="Hipervnculovisitado">
-    <w:name w:val="FollowedHyperlink"/>
-    <w:basedOn w:val="Fuentedeprrafopredeter"/>
-    <w:uiPriority w:val="99"/>
-    <w:semiHidden/>
-    <w:unhideWhenUsed/>
-    <w:rsid w:val="008F137A"/>
-    <w:rPr>
-      <w:color w:val="800080" w:themeColor="followedHyperlink"/>
-      <w:u w:val="single"/>
     </w:rPr>
   </w:style>
 </w:styles>

</xml_diff>